<commit_message>
Finalized All docs and zipped for submission
Good job guys
</commit_message>
<xml_diff>
--- a/Documents/Week8/08_Team3PMWeeklyStatusReport[REQUIRED].docx
+++ b/Documents/Week8/08_Team3PMWeeklyStatusReport[REQUIRED].docx
@@ -1102,6 +1102,23 @@
         <w:pStyle w:val="BodyText"/>
         <w:ind w:left="0"/>
         <w:rPr>
+          <w:rFonts w:ascii="Arial" w:hAnsi="Arial" w:cs="Arial"/>
+          <w:color w:val="0000FF"/>
+        </w:rPr>
+      </w:pPr>
+      <w:r>
+        <w:rPr>
+          <w:rFonts w:ascii="Arial" w:hAnsi="Arial" w:cs="Arial"/>
+          <w:color w:val="0000FF"/>
+        </w:rPr>
+        <w:t>Created Final Azure SQL VM that will remain viable month by month until class conclusion.</w:t>
+      </w:r>
+    </w:p>
+    <w:p>
+      <w:pPr>
+        <w:pStyle w:val="BodyText"/>
+        <w:ind w:left="0"/>
+        <w:rPr>
           <w:rFonts w:cs="Arial"/>
           <w:b/>
           <w:bCs/>
@@ -1122,6 +1139,13 @@
         </w:rPr>
         <w:t>d User Guide with actual UI Screenshots</w:t>
       </w:r>
+      <w:r>
+        <w:rPr>
+          <w:rFonts w:ascii="Arial" w:hAnsi="Arial" w:cs="Arial"/>
+          <w:color w:val="0000FF"/>
+        </w:rPr>
+        <w:t>. Verified all steps.</w:t>
+      </w:r>
     </w:p>
     <w:p>
       <w:pPr>
@@ -1140,143 +1164,21 @@
           <w:rFonts w:ascii="Arial" w:hAnsi="Arial" w:cs="Arial"/>
           <w:color w:val="0000FF"/>
         </w:rPr>
-        <w:t>Created / verified DB Access</w:t>
+        <w:t>Created Phase</w:t>
       </w:r>
       <w:r>
         <w:rPr>
           <w:rFonts w:ascii="Arial" w:hAnsi="Arial" w:cs="Arial"/>
           <w:color w:val="0000FF"/>
         </w:rPr>
-        <w:t xml:space="preserve">: </w:t>
-      </w:r>
-      <w:proofErr w:type="spellStart"/>
+        <w:t>4</w:t>
+      </w:r>
       <w:r>
         <w:rPr>
           <w:rFonts w:ascii="Arial" w:hAnsi="Arial" w:cs="Arial"/>
           <w:color w:val="0000FF"/>
         </w:rPr>
-        <w:t>LocalHost</w:t>
-      </w:r>
-      <w:proofErr w:type="spellEnd"/>
-      <w:r>
-        <w:rPr>
-          <w:rFonts w:ascii="Arial" w:hAnsi="Arial" w:cs="Arial"/>
-          <w:color w:val="0000FF"/>
-        </w:rPr>
-        <w:t xml:space="preserve"> &amp; Azure</w:t>
-      </w:r>
-    </w:p>
-    <w:p>
-      <w:pPr>
-        <w:pStyle w:val="BodyText"/>
-        <w:tabs>
-          <w:tab w:val="left" w:pos="540"/>
-        </w:tabs>
-        <w:ind w:left="0"/>
-        <w:rPr>
-          <w:rFonts w:ascii="Arial" w:hAnsi="Arial" w:cs="Arial"/>
-          <w:color w:val="0000FF"/>
-        </w:rPr>
-      </w:pPr>
-      <w:r>
-        <w:rPr>
-          <w:rFonts w:ascii="Arial" w:hAnsi="Arial" w:cs="Arial"/>
-          <w:color w:val="0000FF"/>
-        </w:rPr>
-        <w:t>Called Azure and Localhost DB from App</w:t>
-      </w:r>
-    </w:p>
-    <w:p>
-      <w:pPr>
-        <w:pStyle w:val="BodyText"/>
-        <w:tabs>
-          <w:tab w:val="left" w:pos="540"/>
-        </w:tabs>
-        <w:ind w:left="0"/>
-        <w:rPr>
-          <w:rFonts w:ascii="Arial" w:hAnsi="Arial" w:cs="Arial"/>
-          <w:color w:val="0000FF"/>
-        </w:rPr>
-      </w:pPr>
-      <w:r>
-        <w:rPr>
-          <w:rFonts w:ascii="Arial" w:hAnsi="Arial" w:cs="Arial"/>
-          <w:color w:val="0000FF"/>
-        </w:rPr>
-        <w:t>Created Phase_</w:t>
-      </w:r>
-      <w:r>
-        <w:rPr>
-          <w:rFonts w:ascii="Arial" w:hAnsi="Arial" w:cs="Arial"/>
-          <w:color w:val="0000FF"/>
-        </w:rPr>
-        <w:t>4</w:t>
-      </w:r>
-      <w:r>
-        <w:rPr>
-          <w:rFonts w:ascii="Arial" w:hAnsi="Arial" w:cs="Arial"/>
-          <w:color w:val="0000FF"/>
-        </w:rPr>
         <w:t>.jar</w:t>
-      </w:r>
-    </w:p>
-    <w:p>
-      <w:pPr>
-        <w:pStyle w:val="BodyText"/>
-        <w:tabs>
-          <w:tab w:val="left" w:pos="540"/>
-        </w:tabs>
-        <w:ind w:left="0"/>
-        <w:rPr>
-          <w:rFonts w:ascii="Arial" w:hAnsi="Arial" w:cs="Arial"/>
-          <w:color w:val="0000FF"/>
-          <w:sz w:val="22"/>
-          <w:szCs w:val="22"/>
-        </w:rPr>
-      </w:pPr>
-      <w:r>
-        <w:rPr>
-          <w:rFonts w:ascii="Arial" w:hAnsi="Arial" w:cs="Arial"/>
-          <w:color w:val="0000FF"/>
-        </w:rPr>
-        <w:t>202112</w:t>
-      </w:r>
-      <w:r>
-        <w:rPr>
-          <w:rFonts w:ascii="Arial" w:hAnsi="Arial" w:cs="Arial"/>
-          <w:color w:val="0000FF"/>
-        </w:rPr>
-        <w:t>11</w:t>
-      </w:r>
-      <w:r>
-        <w:rPr>
-          <w:rFonts w:ascii="Arial" w:hAnsi="Arial" w:cs="Arial"/>
-          <w:color w:val="0000FF"/>
-        </w:rPr>
-        <w:t xml:space="preserve"> Team Sy</w:t>
-      </w:r>
-      <w:r>
-        <w:rPr>
-          <w:rFonts w:ascii="Arial" w:hAnsi="Arial" w:cs="Arial"/>
-          <w:color w:val="0000FF"/>
-        </w:rPr>
-        <w:t xml:space="preserve">nc and </w:t>
-      </w:r>
-      <w:proofErr w:type="spellStart"/>
-      <w:r>
-        <w:rPr>
-          <w:rFonts w:ascii="Arial" w:hAnsi="Arial" w:cs="Arial"/>
-          <w:color w:val="0000FF"/>
-        </w:rPr>
-        <w:t>shema</w:t>
-      </w:r>
-      <w:proofErr w:type="spellEnd"/>
-      <w:r>
-        <w:rPr>
-          <w:rFonts w:ascii="Arial" w:hAnsi="Arial" w:cs="Arial"/>
-          <w:color w:val="0000FF"/>
-        </w:rPr>
-        <w:t xml:space="preserve"> clarification</w:t>
       </w:r>
     </w:p>
     <w:p>
@@ -1326,7 +1228,25 @@
           <w:sz w:val="22"/>
           <w:szCs w:val="22"/>
         </w:rPr>
-        <w:t>Activities Planned But Not Achieved</w:t>
+        <w:t xml:space="preserve">Activities Planned </w:t>
+      </w:r>
+      <w:proofErr w:type="gramStart"/>
+      <w:r>
+        <w:rPr>
+          <w:rFonts w:cs="Arial"/>
+          <w:sz w:val="22"/>
+          <w:szCs w:val="22"/>
+        </w:rPr>
+        <w:t>But</w:t>
+      </w:r>
+      <w:proofErr w:type="gramEnd"/>
+      <w:r>
+        <w:rPr>
+          <w:rFonts w:cs="Arial"/>
+          <w:sz w:val="22"/>
+          <w:szCs w:val="22"/>
+        </w:rPr>
+        <w:t xml:space="preserve"> Not Achieved</w:t>
       </w:r>
       <w:bookmarkEnd w:id="5"/>
     </w:p>
@@ -1468,7 +1388,25 @@
           <w:sz w:val="22"/>
           <w:szCs w:val="22"/>
         </w:rPr>
-        <w:t>Deliverables Planned But Not Completed</w:t>
+        <w:t xml:space="preserve">Deliverables Planned </w:t>
+      </w:r>
+      <w:proofErr w:type="gramStart"/>
+      <w:r>
+        <w:rPr>
+          <w:rFonts w:cs="Arial"/>
+          <w:sz w:val="22"/>
+          <w:szCs w:val="22"/>
+        </w:rPr>
+        <w:t>But</w:t>
+      </w:r>
+      <w:proofErr w:type="gramEnd"/>
+      <w:r>
+        <w:rPr>
+          <w:rFonts w:cs="Arial"/>
+          <w:sz w:val="22"/>
+          <w:szCs w:val="22"/>
+        </w:rPr>
+        <w:t xml:space="preserve"> Not Completed</w:t>
       </w:r>
       <w:bookmarkEnd w:id="7"/>
     </w:p>
@@ -1567,7 +1505,6 @@
           <w:sz w:val="22"/>
           <w:szCs w:val="22"/>
         </w:rPr>
-        <w:lastRenderedPageBreak/>
         <w:t>3</w:t>
       </w:r>
       <w:r>
@@ -1628,6 +1565,7 @@
           <w:sz w:val="22"/>
           <w:szCs w:val="22"/>
         </w:rPr>
+        <w:lastRenderedPageBreak/>
         <w:t>3</w:t>
       </w:r>
       <w:r>

</xml_diff>